<commit_message>
inicio de entregable2 fase2
</commit_message>
<xml_diff>
--- a/documentacion.docx
+++ b/documentacion.docx
@@ -2079,23 +2079,40 @@
         <w:rPr>
           <w:rFonts w:ascii="Arial" w:hAnsi="Arial" w:cs="Arial"/>
           <w:b/>
+          <w:sz w:val="28"/>
+        </w:rPr>
+        <w:t>Casos de uso de alto nivel</w:t>
+      </w:r>
+    </w:p>
+    <w:p>
+      <w:pPr>
+        <w:pStyle w:val="Prrafodelista"/>
+        <w:ind w:left="360"/>
+        <w:rPr>
+          <w:rFonts w:ascii="Arial" w:hAnsi="Arial" w:cs="Arial"/>
+          <w:b/>
+          <w:sz w:val="28"/>
+          <w:lang w:val="es-ES"/>
+        </w:rPr>
+      </w:pPr>
+      <w:r>
+        <w:rPr>
           <w:noProof/>
-          <w:sz w:val="28"/>
           <w:lang w:eastAsia="es-GT"/>
         </w:rPr>
         <w:drawing>
           <wp:anchor distT="0" distB="0" distL="114300" distR="114300" simplePos="0" relativeHeight="251661312" behindDoc="0" locked="0" layoutInCell="1" allowOverlap="1">
             <wp:simplePos x="0" y="0"/>
             <wp:positionH relativeFrom="column">
-              <wp:posOffset>824865</wp:posOffset>
+              <wp:posOffset>1009922</wp:posOffset>
             </wp:positionH>
             <wp:positionV relativeFrom="paragraph">
-              <wp:posOffset>154940</wp:posOffset>
+              <wp:posOffset>14563</wp:posOffset>
             </wp:positionV>
-            <wp:extent cx="3295650" cy="5961627"/>
-            <wp:effectExtent l="0" t="0" r="0" b="1270"/>
+            <wp:extent cx="3158837" cy="5749343"/>
+            <wp:effectExtent l="0" t="0" r="3810" b="3810"/>
             <wp:wrapNone/>
-            <wp:docPr id="7" name="Imagen 7"/>
+            <wp:docPr id="2" name="Imagen 2"/>
             <wp:cNvGraphicFramePr>
               <a:graphicFrameLocks xmlns:a="http://schemas.openxmlformats.org/drawingml/2006/main" noChangeAspect="1"/>
             </wp:cNvGraphicFramePr>
@@ -2114,13 +2131,13 @@
                         </a:ext>
                       </a:extLst>
                     </a:blip>
-                    <a:srcRect l="23593" t="12412" r="9301" b="15348"/>
+                    <a:srcRect l="17654" t="9925" r="22749" b="29091"/>
                     <a:stretch/>
                   </pic:blipFill>
                   <pic:spPr bwMode="auto">
                     <a:xfrm>
                       <a:off x="0" y="0"/>
-                      <a:ext cx="3296898" cy="5963885"/>
+                      <a:ext cx="3168308" cy="5766581"/>
                     </a:xfrm>
                     <a:prstGeom prst="rect">
                       <a:avLst/>
@@ -2146,14 +2163,6 @@
           </wp:anchor>
         </w:drawing>
       </w:r>
-      <w:r>
-        <w:rPr>
-          <w:rFonts w:ascii="Arial" w:hAnsi="Arial" w:cs="Arial"/>
-          <w:b/>
-          <w:sz w:val="28"/>
-        </w:rPr>
-        <w:t>Casos de uso de alto nivel</w:t>
-      </w:r>
     </w:p>
     <w:p>
       <w:pPr>
@@ -2239,6 +2248,8 @@
           <w:lang w:val="es-ES"/>
         </w:rPr>
       </w:pPr>
+      <w:bookmarkStart w:id="0" w:name="_GoBack"/>
+      <w:bookmarkEnd w:id="0"/>
     </w:p>
     <w:p>
       <w:pPr>
@@ -14956,8 +14967,6 @@
           <w:lang w:val="es-ES"/>
         </w:rPr>
       </w:pPr>
-      <w:bookmarkStart w:id="0" w:name="_GoBack"/>
-      <w:bookmarkEnd w:id="0"/>
     </w:p>
     <w:sectPr>
       <w:pgSz w:w="12240" w:h="15840"/>

</xml_diff>